<commit_message>
Reference e-book to CDLibre  added
</commit_message>
<xml_diff>
--- a/document/IP-101.docx
+++ b/document/IP-101.docx
@@ -800,11 +800,9 @@
           <w:numId w:val="3"/>
         </w:numPr>
       </w:pPr>
-      <w:proofErr w:type="spellStart"/>
       <w:r>
         <w:t>if</w:t>
       </w:r>
-      <w:proofErr w:type="spellEnd"/>
     </w:p>
     <w:p>
       <w:pPr>
@@ -814,19 +812,9 @@
           <w:numId w:val="3"/>
         </w:numPr>
       </w:pPr>
-      <w:proofErr w:type="spellStart"/>
-      <w:r>
-        <w:t>if</w:t>
-      </w:r>
-      <w:proofErr w:type="spellEnd"/>
-      <w:r>
-        <w:t xml:space="preserve"> -</w:t>
-      </w:r>
-      <w:proofErr w:type="spellStart"/>
-      <w:r>
-        <w:t>else</w:t>
-      </w:r>
-      <w:proofErr w:type="spellEnd"/>
+      <w:r>
+        <w:t>if -else</w:t>
+      </w:r>
     </w:p>
     <w:p>
       <w:pPr>
@@ -848,11 +836,9 @@
           <w:numId w:val="3"/>
         </w:numPr>
       </w:pPr>
-      <w:proofErr w:type="spellStart"/>
       <w:r>
         <w:t>While</w:t>
       </w:r>
-      <w:proofErr w:type="spellEnd"/>
     </w:p>
     <w:p>
       <w:pPr>
@@ -874,11 +860,9 @@
           <w:numId w:val="3"/>
         </w:numPr>
       </w:pPr>
-      <w:proofErr w:type="spellStart"/>
       <w:r>
         <w:t>forEach</w:t>
       </w:r>
-      <w:proofErr w:type="spellEnd"/>
     </w:p>
     <w:p>
       <w:pPr>
@@ -1028,13 +1012,7 @@
     </w:p>
     <w:p>
       <w:r>
-        <w:t>P</w:t>
-      </w:r>
-      <w:r>
-        <w:t>rogramación</w:t>
-      </w:r>
-      <w:r>
-        <w:t xml:space="preserve"> Orientada a Objetos</w:t>
+        <w:t>Programación Orientada a Objetos</w:t>
       </w:r>
     </w:p>
     <w:p>
@@ -1051,10 +1029,7 @@
         </w:numPr>
       </w:pPr>
       <w:r>
-        <w:t xml:space="preserve">Introducción a </w:t>
-      </w:r>
-      <w:r>
-        <w:t>la POO</w:t>
+        <w:t>Introducción a la POO</w:t>
       </w:r>
     </w:p>
     <w:p>
@@ -1237,7 +1212,30 @@
         <w:t>Referencias</w:t>
       </w:r>
     </w:p>
-    <w:p/>
+    <w:p>
+      <w:pPr>
+        <w:pStyle w:val="Prrafodelista"/>
+        <w:numPr>
+          <w:ilvl w:val="0"/>
+          <w:numId w:val="7"/>
+        </w:numPr>
+      </w:pPr>
+      <w:r>
+        <w:t>CD Libre:</w:t>
+      </w:r>
+    </w:p>
+    <w:p>
+      <w:pPr>
+        <w:pStyle w:val="Prrafodelista"/>
+        <w:numPr>
+          <w:ilvl w:val="1"/>
+          <w:numId w:val="7"/>
+        </w:numPr>
+      </w:pPr>
+      <w:r>
+        <w:t>https://www.mclibre.org/consultar/python/</w:t>
+      </w:r>
+    </w:p>
     <w:p/>
     <w:p/>
     <w:p/>
@@ -1598,6 +1596,205 @@
     </w:lvl>
   </w:abstractNum>
   <w:abstractNum w:abstractNumId="4" w15:restartNumberingAfterBreak="0">
+    <w:nsid w:val="45796EC6"/>
+    <w:multiLevelType w:val="hybridMultilevel"/>
+    <w:tmpl w:val="C18A85DE"/>
+    <w:lvl w:ilvl="0" w:tplc="340A0001">
+      <w:start w:val="1"/>
+      <w:numFmt w:val="bullet"/>
+      <w:lvlText w:val=""/>
+      <w:lvlJc w:val="left"/>
+      <w:pPr>
+        <w:ind w:left="720" w:hanging="360"/>
+      </w:pPr>
+      <w:rPr>
+        <w:rFonts w:ascii="Symbol" w:hAnsi="Symbol" w:hint="default"/>
+      </w:rPr>
+    </w:lvl>
+    <w:lvl w:ilvl="1" w:tplc="340A0003" w:tentative="1">
+      <w:start w:val="1"/>
+      <w:numFmt w:val="bullet"/>
+      <w:lvlText w:val="o"/>
+      <w:lvlJc w:val="left"/>
+      <w:pPr>
+        <w:ind w:left="1440" w:hanging="360"/>
+      </w:pPr>
+      <w:rPr>
+        <w:rFonts w:ascii="Courier New" w:hAnsi="Courier New" w:cs="Courier New" w:hint="default"/>
+      </w:rPr>
+    </w:lvl>
+    <w:lvl w:ilvl="2" w:tplc="340A0005" w:tentative="1">
+      <w:start w:val="1"/>
+      <w:numFmt w:val="bullet"/>
+      <w:lvlText w:val=""/>
+      <w:lvlJc w:val="left"/>
+      <w:pPr>
+        <w:ind w:left="2160" w:hanging="360"/>
+      </w:pPr>
+      <w:rPr>
+        <w:rFonts w:ascii="Wingdings" w:hAnsi="Wingdings" w:hint="default"/>
+      </w:rPr>
+    </w:lvl>
+    <w:lvl w:ilvl="3" w:tplc="340A0001" w:tentative="1">
+      <w:start w:val="1"/>
+      <w:numFmt w:val="bullet"/>
+      <w:lvlText w:val=""/>
+      <w:lvlJc w:val="left"/>
+      <w:pPr>
+        <w:ind w:left="2880" w:hanging="360"/>
+      </w:pPr>
+      <w:rPr>
+        <w:rFonts w:ascii="Symbol" w:hAnsi="Symbol" w:hint="default"/>
+      </w:rPr>
+    </w:lvl>
+    <w:lvl w:ilvl="4" w:tplc="340A0003" w:tentative="1">
+      <w:start w:val="1"/>
+      <w:numFmt w:val="bullet"/>
+      <w:lvlText w:val="o"/>
+      <w:lvlJc w:val="left"/>
+      <w:pPr>
+        <w:ind w:left="3600" w:hanging="360"/>
+      </w:pPr>
+      <w:rPr>
+        <w:rFonts w:ascii="Courier New" w:hAnsi="Courier New" w:cs="Courier New" w:hint="default"/>
+      </w:rPr>
+    </w:lvl>
+    <w:lvl w:ilvl="5" w:tplc="340A0005" w:tentative="1">
+      <w:start w:val="1"/>
+      <w:numFmt w:val="bullet"/>
+      <w:lvlText w:val=""/>
+      <w:lvlJc w:val="left"/>
+      <w:pPr>
+        <w:ind w:left="4320" w:hanging="360"/>
+      </w:pPr>
+      <w:rPr>
+        <w:rFonts w:ascii="Wingdings" w:hAnsi="Wingdings" w:hint="default"/>
+      </w:rPr>
+    </w:lvl>
+    <w:lvl w:ilvl="6" w:tplc="340A0001" w:tentative="1">
+      <w:start w:val="1"/>
+      <w:numFmt w:val="bullet"/>
+      <w:lvlText w:val=""/>
+      <w:lvlJc w:val="left"/>
+      <w:pPr>
+        <w:ind w:left="5040" w:hanging="360"/>
+      </w:pPr>
+      <w:rPr>
+        <w:rFonts w:ascii="Symbol" w:hAnsi="Symbol" w:hint="default"/>
+      </w:rPr>
+    </w:lvl>
+    <w:lvl w:ilvl="7" w:tplc="340A0003" w:tentative="1">
+      <w:start w:val="1"/>
+      <w:numFmt w:val="bullet"/>
+      <w:lvlText w:val="o"/>
+      <w:lvlJc w:val="left"/>
+      <w:pPr>
+        <w:ind w:left="5760" w:hanging="360"/>
+      </w:pPr>
+      <w:rPr>
+        <w:rFonts w:ascii="Courier New" w:hAnsi="Courier New" w:cs="Courier New" w:hint="default"/>
+      </w:rPr>
+    </w:lvl>
+    <w:lvl w:ilvl="8" w:tplc="340A0005" w:tentative="1">
+      <w:start w:val="1"/>
+      <w:numFmt w:val="bullet"/>
+      <w:lvlText w:val=""/>
+      <w:lvlJc w:val="left"/>
+      <w:pPr>
+        <w:ind w:left="6480" w:hanging="360"/>
+      </w:pPr>
+      <w:rPr>
+        <w:rFonts w:ascii="Wingdings" w:hAnsi="Wingdings" w:hint="default"/>
+      </w:rPr>
+    </w:lvl>
+  </w:abstractNum>
+  <w:abstractNum w:abstractNumId="5" w15:restartNumberingAfterBreak="0">
+    <w:nsid w:val="5B837C4D"/>
+    <w:multiLevelType w:val="hybridMultilevel"/>
+    <w:tmpl w:val="ECB0C6AC"/>
+    <w:lvl w:ilvl="0" w:tplc="340A000F">
+      <w:start w:val="1"/>
+      <w:numFmt w:val="decimal"/>
+      <w:lvlText w:val="%1."/>
+      <w:lvlJc w:val="left"/>
+      <w:pPr>
+        <w:ind w:left="720" w:hanging="360"/>
+      </w:pPr>
+    </w:lvl>
+    <w:lvl w:ilvl="1" w:tplc="340A0019">
+      <w:start w:val="1"/>
+      <w:numFmt w:val="lowerLetter"/>
+      <w:lvlText w:val="%2."/>
+      <w:lvlJc w:val="left"/>
+      <w:pPr>
+        <w:ind w:left="1440" w:hanging="360"/>
+      </w:pPr>
+    </w:lvl>
+    <w:lvl w:ilvl="2" w:tplc="340A001B" w:tentative="1">
+      <w:start w:val="1"/>
+      <w:numFmt w:val="lowerRoman"/>
+      <w:lvlText w:val="%3."/>
+      <w:lvlJc w:val="right"/>
+      <w:pPr>
+        <w:ind w:left="2160" w:hanging="180"/>
+      </w:pPr>
+    </w:lvl>
+    <w:lvl w:ilvl="3" w:tplc="340A000F" w:tentative="1">
+      <w:start w:val="1"/>
+      <w:numFmt w:val="decimal"/>
+      <w:lvlText w:val="%4."/>
+      <w:lvlJc w:val="left"/>
+      <w:pPr>
+        <w:ind w:left="2880" w:hanging="360"/>
+      </w:pPr>
+    </w:lvl>
+    <w:lvl w:ilvl="4" w:tplc="340A0019" w:tentative="1">
+      <w:start w:val="1"/>
+      <w:numFmt w:val="lowerLetter"/>
+      <w:lvlText w:val="%5."/>
+      <w:lvlJc w:val="left"/>
+      <w:pPr>
+        <w:ind w:left="3600" w:hanging="360"/>
+      </w:pPr>
+    </w:lvl>
+    <w:lvl w:ilvl="5" w:tplc="340A001B" w:tentative="1">
+      <w:start w:val="1"/>
+      <w:numFmt w:val="lowerRoman"/>
+      <w:lvlText w:val="%6."/>
+      <w:lvlJc w:val="right"/>
+      <w:pPr>
+        <w:ind w:left="4320" w:hanging="180"/>
+      </w:pPr>
+    </w:lvl>
+    <w:lvl w:ilvl="6" w:tplc="340A000F" w:tentative="1">
+      <w:start w:val="1"/>
+      <w:numFmt w:val="decimal"/>
+      <w:lvlText w:val="%7."/>
+      <w:lvlJc w:val="left"/>
+      <w:pPr>
+        <w:ind w:left="5040" w:hanging="360"/>
+      </w:pPr>
+    </w:lvl>
+    <w:lvl w:ilvl="7" w:tplc="340A0019" w:tentative="1">
+      <w:start w:val="1"/>
+      <w:numFmt w:val="lowerLetter"/>
+      <w:lvlText w:val="%8."/>
+      <w:lvlJc w:val="left"/>
+      <w:pPr>
+        <w:ind w:left="5760" w:hanging="360"/>
+      </w:pPr>
+    </w:lvl>
+    <w:lvl w:ilvl="8" w:tplc="340A001B" w:tentative="1">
+      <w:start w:val="1"/>
+      <w:numFmt w:val="lowerRoman"/>
+      <w:lvlText w:val="%9."/>
+      <w:lvlJc w:val="right"/>
+      <w:pPr>
+        <w:ind w:left="6480" w:hanging="180"/>
+      </w:pPr>
+    </w:lvl>
+  </w:abstractNum>
+  <w:abstractNum w:abstractNumId="6" w15:restartNumberingAfterBreak="0">
     <w:nsid w:val="5E0A5E65"/>
     <w:multiLevelType w:val="hybridMultilevel"/>
     <w:tmpl w:val="4ECA1A76"/>
@@ -1693,10 +1890,16 @@
     <w:abstractNumId w:val="3"/>
   </w:num>
   <w:num w:numId="4">
-    <w:abstractNumId w:val="4"/>
+    <w:abstractNumId w:val="6"/>
   </w:num>
   <w:num w:numId="5">
     <w:abstractNumId w:val="0"/>
+  </w:num>
+  <w:num w:numId="6">
+    <w:abstractNumId w:val="4"/>
+  </w:num>
+  <w:num w:numId="7">
+    <w:abstractNumId w:val="5"/>
   </w:num>
 </w:numbering>
 </file>

</xml_diff>